<commit_message>
Actualización de sketch en el documento
</commit_message>
<xml_diff>
--- a/Initial prototype/Document.docx
+++ b/Initial prototype/Document.docx
@@ -1186,23 +1186,7 @@
             <w:sz w:val="24"/>
             <w:szCs w:val="24"/>
           </w:rPr>
-          <w:t>https://balsamiq.cloud/s</w:t>
-        </w:r>
-        <w:r>
-          <w:rPr>
-            <w:rStyle w:val="Hipervnculo"/>
-            <w:sz w:val="24"/>
-            <w:szCs w:val="24"/>
-          </w:rPr>
-          <w:t>8</w:t>
-        </w:r>
-        <w:r>
-          <w:rPr>
-            <w:rStyle w:val="Hipervnculo"/>
-            <w:sz w:val="24"/>
-            <w:szCs w:val="24"/>
-          </w:rPr>
-          <w:t>lo8ba/pxpybsw/r52D9</w:t>
+          <w:t>https://balsamiq.cloud/s8lo8ba/pxpybsw/r52D9</w:t>
         </w:r>
       </w:hyperlink>
     </w:p>
@@ -1720,6 +1704,62 @@
     <w:p>
       <w:pPr>
         <w:pStyle w:val="normal0"/>
+        <w:ind w:left="12" w:right="-749"/>
+        <w:contextualSpacing w:val="0"/>
+        <w:jc w:val="both"/>
+        <w:rPr>
+          <w:b/>
+          <w:color w:val="CC0000"/>
+          <w:sz w:val="24"/>
+          <w:szCs w:val="24"/>
+        </w:rPr>
+      </w:pPr>
+    </w:p>
+    <w:p>
+      <w:pPr>
+        <w:pStyle w:val="normal0"/>
+        <w:ind w:left="12" w:right="-749"/>
+        <w:contextualSpacing w:val="0"/>
+        <w:jc w:val="both"/>
+        <w:rPr>
+          <w:b/>
+          <w:color w:val="CC0000"/>
+          <w:sz w:val="24"/>
+          <w:szCs w:val="24"/>
+        </w:rPr>
+      </w:pPr>
+    </w:p>
+    <w:p>
+      <w:pPr>
+        <w:pStyle w:val="normal0"/>
+        <w:ind w:left="12" w:right="-749"/>
+        <w:contextualSpacing w:val="0"/>
+        <w:jc w:val="both"/>
+        <w:rPr>
+          <w:b/>
+          <w:color w:val="CC0000"/>
+          <w:sz w:val="24"/>
+          <w:szCs w:val="24"/>
+        </w:rPr>
+      </w:pPr>
+    </w:p>
+    <w:p>
+      <w:pPr>
+        <w:pStyle w:val="normal0"/>
+        <w:ind w:left="12" w:right="-749"/>
+        <w:contextualSpacing w:val="0"/>
+        <w:jc w:val="both"/>
+        <w:rPr>
+          <w:b/>
+          <w:color w:val="CC0000"/>
+          <w:sz w:val="24"/>
+          <w:szCs w:val="24"/>
+        </w:rPr>
+      </w:pPr>
+    </w:p>
+    <w:p>
+      <w:pPr>
+        <w:pStyle w:val="normal0"/>
         <w:ind w:left="297" w:right="-749" w:hanging="285"/>
         <w:contextualSpacing w:val="0"/>
         <w:jc w:val="both"/>
@@ -1882,43 +1922,7 @@
             <w:sz w:val="20"/>
             <w:szCs w:val="20"/>
           </w:rPr>
-          <w:t>https://goo.</w:t>
-        </w:r>
-        <w:r>
-          <w:rPr>
-            <w:rStyle w:val="Hipervnculo"/>
-            <w:rFonts w:ascii="Helvetica" w:hAnsi="Helvetica" w:cs="Helvetica"/>
-            <w:sz w:val="20"/>
-            <w:szCs w:val="20"/>
-          </w:rPr>
-          <w:t>g</w:t>
-        </w:r>
-        <w:r>
-          <w:rPr>
-            <w:rStyle w:val="Hipervnculo"/>
-            <w:rFonts w:ascii="Helvetica" w:hAnsi="Helvetica" w:cs="Helvetica"/>
-            <w:sz w:val="20"/>
-            <w:szCs w:val="20"/>
-          </w:rPr>
-          <w:t>l/yd</w:t>
-        </w:r>
-        <w:r>
-          <w:rPr>
-            <w:rStyle w:val="Hipervnculo"/>
-            <w:rFonts w:ascii="Helvetica" w:hAnsi="Helvetica" w:cs="Helvetica"/>
-            <w:sz w:val="20"/>
-            <w:szCs w:val="20"/>
-          </w:rPr>
-          <w:t>7</w:t>
-        </w:r>
-        <w:r>
-          <w:rPr>
-            <w:rStyle w:val="Hipervnculo"/>
-            <w:rFonts w:ascii="Helvetica" w:hAnsi="Helvetica" w:cs="Helvetica"/>
-            <w:sz w:val="20"/>
-            <w:szCs w:val="20"/>
-          </w:rPr>
-          <w:t>87R</w:t>
+          <w:t>https://goo.gl/yd787R</w:t>
         </w:r>
       </w:hyperlink>
     </w:p>

</xml_diff>